<commit_message>
Add Data Flow Diagram on System Outline
</commit_message>
<xml_diff>
--- a/Project Proposal V1.5.docx
+++ b/Project Proposal V1.5.docx
@@ -39,7 +39,7 @@
             <mc:AlternateContent>
               <mc:Choice Requires="wps">
                 <w:drawing>
-                  <wp:anchor distT="0" distB="0" distL="114300" distR="114300" simplePos="0" relativeHeight="251663360" behindDoc="0" locked="0" layoutInCell="1" allowOverlap="1" wp14:anchorId="70A1E870" wp14:editId="0E5F09C6">
+                  <wp:anchor distT="0" distB="0" distL="114300" distR="114300" simplePos="0" relativeHeight="251659264" behindDoc="0" locked="0" layoutInCell="1" allowOverlap="1" wp14:anchorId="70A1E870" wp14:editId="0E5F09C6">
                     <wp:simplePos x="0" y="0"/>
                     <mc:AlternateContent>
                       <mc:Choice Requires="wp14">
@@ -239,7 +239,7 @@
             <mc:AlternateContent>
               <mc:Choice Requires="wps">
                 <w:drawing>
-                  <wp:anchor distT="0" distB="0" distL="114300" distR="114300" simplePos="0" relativeHeight="251662336" behindDoc="0" locked="0" layoutInCell="1" allowOverlap="1" wp14:anchorId="6F06B8C9" wp14:editId="6FEBD846">
+                  <wp:anchor distT="0" distB="0" distL="114300" distR="114300" simplePos="0" relativeHeight="251658240" behindDoc="0" locked="0" layoutInCell="1" allowOverlap="1" wp14:anchorId="6F06B8C9" wp14:editId="6FEBD846">
                     <wp:simplePos x="0" y="0"/>
                     <mc:AlternateContent>
                       <mc:Choice Requires="wp14">
@@ -613,7 +613,7 @@
             <mc:AlternateContent>
               <mc:Choice Requires="wps">
                 <w:drawing>
-                  <wp:anchor distT="0" distB="0" distL="114300" distR="114300" simplePos="0" relativeHeight="251661312" behindDoc="0" locked="0" layoutInCell="1" allowOverlap="1" wp14:anchorId="45D4ECF1" wp14:editId="1492A89A">
+                  <wp:anchor distT="0" distB="0" distL="114300" distR="114300" simplePos="0" relativeHeight="251657216" behindDoc="0" locked="0" layoutInCell="1" allowOverlap="1" wp14:anchorId="45D4ECF1" wp14:editId="1492A89A">
                     <wp:simplePos x="0" y="0"/>
                     <mc:AlternateContent>
                       <mc:Choice Requires="wp14">
@@ -769,7 +769,7 @@
             <mc:AlternateContent>
               <mc:Choice Requires="wpg">
                 <w:drawing>
-                  <wp:anchor distT="0" distB="0" distL="114300" distR="114300" simplePos="0" relativeHeight="251660288" behindDoc="0" locked="0" layoutInCell="1" allowOverlap="1" wp14:anchorId="595AE79F" wp14:editId="0F74AA23">
+                  <wp:anchor distT="0" distB="0" distL="114300" distR="114300" simplePos="0" relativeHeight="251656192" behindDoc="0" locked="0" layoutInCell="1" allowOverlap="1" wp14:anchorId="595AE79F" wp14:editId="0F74AA23">
                     <wp:simplePos x="0" y="0"/>
                     <mc:AlternateContent>
                       <mc:Choice Requires="wp14">
@@ -939,7 +939,7 @@
         </w:rPr>
         <w:lastRenderedPageBreak/>
         <w:drawing>
-          <wp:anchor distT="0" distB="0" distL="114300" distR="114300" simplePos="0" relativeHeight="251659264" behindDoc="0" locked="0" layoutInCell="1" allowOverlap="1" wp14:anchorId="09AFBF5C" wp14:editId="364CDA34">
+          <wp:anchor distT="0" distB="0" distL="114300" distR="114300" simplePos="0" relativeHeight="251655168" behindDoc="0" locked="0" layoutInCell="1" allowOverlap="1" wp14:anchorId="09AFBF5C" wp14:editId="364CDA34">
             <wp:simplePos x="0" y="0"/>
             <wp:positionH relativeFrom="margin">
               <wp:posOffset>0</wp:posOffset>
@@ -1119,12 +1119,14 @@
                 <w:lang w:val="en-GB"/>
               </w:rPr>
             </w:pPr>
+            <w:proofErr w:type="spellStart"/>
             <w:r>
               <w:rPr>
                 <w:rFonts w:ascii="Verdana" w:hAnsi="Verdana"/>
               </w:rPr>
               <w:t>WelTec</w:t>
             </w:r>
+            <w:proofErr w:type="spellEnd"/>
           </w:p>
         </w:tc>
         <w:tc>
@@ -1366,12 +1368,21 @@
                 <w:lang w:val="en-GB"/>
               </w:rPr>
             </w:pPr>
+            <w:proofErr w:type="spellStart"/>
             <w:r>
               <w:rPr>
                 <w:rFonts w:ascii="Verdana" w:hAnsi="Verdana"/>
                 <w:lang w:val="en-GB"/>
               </w:rPr>
-              <w:t xml:space="preserve">Contractno </w:t>
+              <w:t>Contractno</w:t>
+            </w:r>
+            <w:proofErr w:type="spellEnd"/>
+            <w:r>
+              <w:rPr>
+                <w:rFonts w:ascii="Verdana" w:hAnsi="Verdana"/>
+                <w:lang w:val="en-GB"/>
+              </w:rPr>
+              <w:t xml:space="preserve"> </w:t>
             </w:r>
           </w:p>
           <w:p>
@@ -1600,12 +1611,37 @@
                 <w:lang w:val="en-GB"/>
               </w:rPr>
             </w:pPr>
+            <w:proofErr w:type="spellStart"/>
             <w:r>
               <w:rPr>
                 <w:rFonts w:ascii="Verdana" w:hAnsi="Verdana"/>
                 <w:lang w:val="en-GB"/>
               </w:rPr>
-              <w:t xml:space="preserve">Hardik Kansara </w:t>
+              <w:t>Hardik</w:t>
+            </w:r>
+            <w:proofErr w:type="spellEnd"/>
+            <w:r>
+              <w:rPr>
+                <w:rFonts w:ascii="Verdana" w:hAnsi="Verdana"/>
+                <w:lang w:val="en-GB"/>
+              </w:rPr>
+              <w:t xml:space="preserve"> </w:t>
+            </w:r>
+            <w:proofErr w:type="spellStart"/>
+            <w:r>
+              <w:rPr>
+                <w:rFonts w:ascii="Verdana" w:hAnsi="Verdana"/>
+                <w:lang w:val="en-GB"/>
+              </w:rPr>
+              <w:t>Kansara</w:t>
+            </w:r>
+            <w:proofErr w:type="spellEnd"/>
+            <w:r>
+              <w:rPr>
+                <w:rFonts w:ascii="Verdana" w:hAnsi="Verdana"/>
+                <w:lang w:val="en-GB"/>
+              </w:rPr>
+              <w:t xml:space="preserve"> </w:t>
             </w:r>
           </w:p>
         </w:tc>
@@ -2241,6 +2277,7 @@
                 <w:lang w:val="en-US"/>
               </w:rPr>
             </w:pPr>
+            <w:proofErr w:type="spellStart"/>
             <w:r>
               <w:rPr>
                 <w:rFonts w:ascii="Verdana" w:hAnsi="Verdana"/>
@@ -2248,8 +2285,49 @@
                 <w:szCs w:val="20"/>
                 <w:lang w:val="en-US"/>
               </w:rPr>
-              <w:t>Hardik Kansara, Patrick Cura</w:t>
-            </w:r>
+              <w:t>Hardik</w:t>
+            </w:r>
+            <w:proofErr w:type="spellEnd"/>
+            <w:r>
+              <w:rPr>
+                <w:rFonts w:ascii="Verdana" w:hAnsi="Verdana"/>
+                <w:sz w:val="20"/>
+                <w:szCs w:val="20"/>
+                <w:lang w:val="en-US"/>
+              </w:rPr>
+              <w:t xml:space="preserve"> </w:t>
+            </w:r>
+            <w:proofErr w:type="spellStart"/>
+            <w:r>
+              <w:rPr>
+                <w:rFonts w:ascii="Verdana" w:hAnsi="Verdana"/>
+                <w:sz w:val="20"/>
+                <w:szCs w:val="20"/>
+                <w:lang w:val="en-US"/>
+              </w:rPr>
+              <w:t>Kansara</w:t>
+            </w:r>
+            <w:proofErr w:type="spellEnd"/>
+            <w:r>
+              <w:rPr>
+                <w:rFonts w:ascii="Verdana" w:hAnsi="Verdana"/>
+                <w:sz w:val="20"/>
+                <w:szCs w:val="20"/>
+                <w:lang w:val="en-US"/>
+              </w:rPr>
+              <w:t xml:space="preserve">, Patrick </w:t>
+            </w:r>
+            <w:proofErr w:type="spellStart"/>
+            <w:r>
+              <w:rPr>
+                <w:rFonts w:ascii="Verdana" w:hAnsi="Verdana"/>
+                <w:sz w:val="20"/>
+                <w:szCs w:val="20"/>
+                <w:lang w:val="en-US"/>
+              </w:rPr>
+              <w:t>Cura</w:t>
+            </w:r>
+            <w:proofErr w:type="spellEnd"/>
           </w:p>
         </w:tc>
         <w:tc>
@@ -2375,6 +2453,7 @@
                 <w:lang w:val="en-US"/>
               </w:rPr>
             </w:pPr>
+            <w:proofErr w:type="spellStart"/>
             <w:r>
               <w:rPr>
                 <w:rFonts w:ascii="Verdana" w:hAnsi="Verdana"/>
@@ -2382,8 +2461,29 @@
                 <w:szCs w:val="20"/>
                 <w:lang w:val="en-US"/>
               </w:rPr>
-              <w:t>Kwinno Pineda, Patrick Cura</w:t>
-            </w:r>
+              <w:t>Kwinno</w:t>
+            </w:r>
+            <w:proofErr w:type="spellEnd"/>
+            <w:r>
+              <w:rPr>
+                <w:rFonts w:ascii="Verdana" w:hAnsi="Verdana"/>
+                <w:sz w:val="20"/>
+                <w:szCs w:val="20"/>
+                <w:lang w:val="en-US"/>
+              </w:rPr>
+              <w:t xml:space="preserve"> Pineda, Patrick </w:t>
+            </w:r>
+            <w:proofErr w:type="spellStart"/>
+            <w:r>
+              <w:rPr>
+                <w:rFonts w:ascii="Verdana" w:hAnsi="Verdana"/>
+                <w:sz w:val="20"/>
+                <w:szCs w:val="20"/>
+                <w:lang w:val="en-US"/>
+              </w:rPr>
+              <w:t>Cura</w:t>
+            </w:r>
+            <w:proofErr w:type="spellEnd"/>
           </w:p>
         </w:tc>
         <w:tc>
@@ -2509,6 +2609,7 @@
                 <w:lang w:val="en-US"/>
               </w:rPr>
             </w:pPr>
+            <w:proofErr w:type="spellStart"/>
             <w:r>
               <w:rPr>
                 <w:rFonts w:ascii="Verdana" w:hAnsi="Verdana"/>
@@ -2516,8 +2617,29 @@
                 <w:szCs w:val="20"/>
                 <w:lang w:val="en-US"/>
               </w:rPr>
-              <w:t>Kwinno Pineda, Patrick Cura</w:t>
-            </w:r>
+              <w:t>Kwinno</w:t>
+            </w:r>
+            <w:proofErr w:type="spellEnd"/>
+            <w:r>
+              <w:rPr>
+                <w:rFonts w:ascii="Verdana" w:hAnsi="Verdana"/>
+                <w:sz w:val="20"/>
+                <w:szCs w:val="20"/>
+                <w:lang w:val="en-US"/>
+              </w:rPr>
+              <w:t xml:space="preserve"> Pineda, Patrick </w:t>
+            </w:r>
+            <w:proofErr w:type="spellStart"/>
+            <w:r>
+              <w:rPr>
+                <w:rFonts w:ascii="Verdana" w:hAnsi="Verdana"/>
+                <w:sz w:val="20"/>
+                <w:szCs w:val="20"/>
+                <w:lang w:val="en-US"/>
+              </w:rPr>
+              <w:t>Cura</w:t>
+            </w:r>
+            <w:proofErr w:type="spellEnd"/>
           </w:p>
         </w:tc>
         <w:tc>
@@ -6374,15 +6496,48 @@
       </w:pPr>
       <w:r>
         <w:rPr>
+          <w:noProof/>
+        </w:rPr>
+        <w:pict>
+          <v:shapetype id="_x0000_t75" coordsize="21600,21600" o:spt="75" o:preferrelative="t" path="m@4@5l@4@11@9@11@9@5xe" filled="f" stroked="f">
+            <v:stroke joinstyle="miter"/>
+            <v:formulas>
+              <v:f eqn="if lineDrawn pixelLineWidth 0"/>
+              <v:f eqn="sum @0 1 0"/>
+              <v:f eqn="sum 0 0 @1"/>
+              <v:f eqn="prod @2 1 2"/>
+              <v:f eqn="prod @3 21600 pixelWidth"/>
+              <v:f eqn="prod @3 21600 pixelHeight"/>
+              <v:f eqn="sum @0 0 1"/>
+              <v:f eqn="prod @6 1 2"/>
+              <v:f eqn="prod @7 21600 pixelWidth"/>
+              <v:f eqn="sum @8 21600 0"/>
+              <v:f eqn="prod @7 21600 pixelHeight"/>
+              <v:f eqn="sum @10 21600 0"/>
+            </v:formulas>
+            <v:path o:extrusionok="f" gradientshapeok="t" o:connecttype="rect"/>
+            <o:lock v:ext="edit" aspectratio="t"/>
+          </v:shapetype>
+          <v:shape id="_x0000_s1026" type="#_x0000_t75" style="position:absolute;left:0;text-align:left;margin-left:6.75pt;margin-top:45.5pt;width:450.75pt;height:520.5pt;z-index:-251656192;mso-position-horizontal-relative:text;mso-position-vertical-relative:text;mso-width-relative:page;mso-height-relative:page" wrapcoords="-36 0 -36 21569 21600 21569 21600 0 -36 0">
+            <v:imagedata r:id="rId8" o:title="Data Flow Diagram 3"/>
+            <w10:wrap type="tight"/>
+          </v:shape>
+        </w:pict>
+      </w:r>
+      <w:r>
+        <w:rPr>
           <w:rFonts w:ascii="Verdana" w:hAnsi="Verdana"/>
           <w:sz w:val="20"/>
           <w:szCs w:val="20"/>
         </w:rPr>
         <w:t>The client application is free to download from the product website and profit will be generated when customers choose to avail of the database evaluation services.</w:t>
       </w:r>
-    </w:p>
-    <w:p>
-      <w:pPr>
+      <w:bookmarkStart w:id="5" w:name="_GoBack"/>
+      <w:bookmarkEnd w:id="5"/>
+    </w:p>
+    <w:p>
+      <w:pPr>
+        <w:jc w:val="center"/>
         <w:rPr>
           <w:rFonts w:ascii="Verdana" w:hAnsi="Verdana"/>
           <w:sz w:val="20"/>
@@ -6393,13 +6548,23 @@
     </w:p>
     <w:p>
       <w:pPr>
+        <w:rPr>
+          <w:rFonts w:ascii="Verdana" w:hAnsi="Verdana"/>
+          <w:sz w:val="20"/>
+          <w:szCs w:val="20"/>
+          <w:lang w:val="en-GB"/>
+        </w:rPr>
+      </w:pPr>
+    </w:p>
+    <w:p>
+      <w:pPr>
         <w:pStyle w:val="Heading1"/>
       </w:pPr>
-      <w:bookmarkStart w:id="5" w:name="_Toc457828658"/>
+      <w:bookmarkStart w:id="6" w:name="_Toc457828658"/>
       <w:r>
         <w:t>Approach</w:t>
       </w:r>
-      <w:bookmarkEnd w:id="5"/>
+      <w:bookmarkEnd w:id="6"/>
     </w:p>
     <w:p>
       <w:pPr>
@@ -6425,7 +6590,79 @@
           <w:sz w:val="20"/>
           <w:szCs w:val="20"/>
         </w:rPr>
-        <w:t>Dynamic System Development Model Atern (DSDM Atern), which is an agile development framework, will be used to produce the desired product of this project. DSDM Atern is one of the agile frameworks that companies use due to its features of fixed time and cost. Scope will be the only factor that will change mostly in this project. The Project in a Box has DSDM Atern templates. These will greatly help us in delivering documents and keep us on the right track throughout the project.</w:t>
+        <w:t xml:space="preserve">Dynamic System Development Model </w:t>
+      </w:r>
+      <w:proofErr w:type="spellStart"/>
+      <w:r>
+        <w:rPr>
+          <w:rFonts w:ascii="Verdana" w:hAnsi="Verdana"/>
+          <w:sz w:val="20"/>
+          <w:szCs w:val="20"/>
+        </w:rPr>
+        <w:t>Atern</w:t>
+      </w:r>
+      <w:proofErr w:type="spellEnd"/>
+      <w:r>
+        <w:rPr>
+          <w:rFonts w:ascii="Verdana" w:hAnsi="Verdana"/>
+          <w:sz w:val="20"/>
+          <w:szCs w:val="20"/>
+        </w:rPr>
+        <w:t xml:space="preserve"> (DSDM </w:t>
+      </w:r>
+      <w:proofErr w:type="spellStart"/>
+      <w:r>
+        <w:rPr>
+          <w:rFonts w:ascii="Verdana" w:hAnsi="Verdana"/>
+          <w:sz w:val="20"/>
+          <w:szCs w:val="20"/>
+        </w:rPr>
+        <w:t>Atern</w:t>
+      </w:r>
+      <w:proofErr w:type="spellEnd"/>
+      <w:r>
+        <w:rPr>
+          <w:rFonts w:ascii="Verdana" w:hAnsi="Verdana"/>
+          <w:sz w:val="20"/>
+          <w:szCs w:val="20"/>
+        </w:rPr>
+        <w:t xml:space="preserve">), which is an agile development framework, will be used to produce the desired product of this project. DSDM </w:t>
+      </w:r>
+      <w:proofErr w:type="spellStart"/>
+      <w:r>
+        <w:rPr>
+          <w:rFonts w:ascii="Verdana" w:hAnsi="Verdana"/>
+          <w:sz w:val="20"/>
+          <w:szCs w:val="20"/>
+        </w:rPr>
+        <w:t>Atern</w:t>
+      </w:r>
+      <w:proofErr w:type="spellEnd"/>
+      <w:r>
+        <w:rPr>
+          <w:rFonts w:ascii="Verdana" w:hAnsi="Verdana"/>
+          <w:sz w:val="20"/>
+          <w:szCs w:val="20"/>
+        </w:rPr>
+        <w:t xml:space="preserve"> is one of the agile frameworks that companies use due to its features of fixed time and cost. Scope will be the only factor that will change mostly in this project. The Project in a Box has DSDM </w:t>
+      </w:r>
+      <w:proofErr w:type="spellStart"/>
+      <w:r>
+        <w:rPr>
+          <w:rFonts w:ascii="Verdana" w:hAnsi="Verdana"/>
+          <w:sz w:val="20"/>
+          <w:szCs w:val="20"/>
+        </w:rPr>
+        <w:t>Atern</w:t>
+      </w:r>
+      <w:proofErr w:type="spellEnd"/>
+      <w:r>
+        <w:rPr>
+          <w:rFonts w:ascii="Verdana" w:hAnsi="Verdana"/>
+          <w:sz w:val="20"/>
+          <w:szCs w:val="20"/>
+        </w:rPr>
+        <w:t xml:space="preserve"> templates. These will greatly help us in delivering documents and keep us on the right track throughout the project.</w:t>
       </w:r>
     </w:p>
     <w:p>
@@ -6455,7 +6692,61 @@
           <w:sz w:val="20"/>
           <w:szCs w:val="20"/>
         </w:rPr>
-        <w:t>DSDM Atern development framework was chosen instead of the OpenUP methodology because DSDM Atern has a large community worldwide. DSDM can be used for large and small projects depending on the needs of the project. It is also very similar to Scrum Methodology which is now the most used agile methodology.</w:t>
+        <w:t xml:space="preserve">DSDM </w:t>
+      </w:r>
+      <w:proofErr w:type="spellStart"/>
+      <w:r>
+        <w:rPr>
+          <w:rFonts w:ascii="Verdana" w:hAnsi="Verdana"/>
+          <w:sz w:val="20"/>
+          <w:szCs w:val="20"/>
+        </w:rPr>
+        <w:t>Atern</w:t>
+      </w:r>
+      <w:proofErr w:type="spellEnd"/>
+      <w:r>
+        <w:rPr>
+          <w:rFonts w:ascii="Verdana" w:hAnsi="Verdana"/>
+          <w:sz w:val="20"/>
+          <w:szCs w:val="20"/>
+        </w:rPr>
+        <w:t xml:space="preserve"> development framework was chosen instead of the </w:t>
+      </w:r>
+      <w:proofErr w:type="spellStart"/>
+      <w:r>
+        <w:rPr>
+          <w:rFonts w:ascii="Verdana" w:hAnsi="Verdana"/>
+          <w:sz w:val="20"/>
+          <w:szCs w:val="20"/>
+        </w:rPr>
+        <w:t>OpenUP</w:t>
+      </w:r>
+      <w:proofErr w:type="spellEnd"/>
+      <w:r>
+        <w:rPr>
+          <w:rFonts w:ascii="Verdana" w:hAnsi="Verdana"/>
+          <w:sz w:val="20"/>
+          <w:szCs w:val="20"/>
+        </w:rPr>
+        <w:t xml:space="preserve"> methodology because DSDM </w:t>
+      </w:r>
+      <w:proofErr w:type="spellStart"/>
+      <w:r>
+        <w:rPr>
+          <w:rFonts w:ascii="Verdana" w:hAnsi="Verdana"/>
+          <w:sz w:val="20"/>
+          <w:szCs w:val="20"/>
+        </w:rPr>
+        <w:t>Atern</w:t>
+      </w:r>
+      <w:proofErr w:type="spellEnd"/>
+      <w:r>
+        <w:rPr>
+          <w:rFonts w:ascii="Verdana" w:hAnsi="Verdana"/>
+          <w:sz w:val="20"/>
+          <w:szCs w:val="20"/>
+        </w:rPr>
+        <w:t xml:space="preserve"> has a large community worldwide. DSDM can be used for large and small projects depending on the needs of the project. It is also very similar to Scrum Methodology which is now the most used agile methodology.</w:t>
       </w:r>
     </w:p>
     <w:p>
@@ -6515,7 +6806,25 @@
           <w:sz w:val="20"/>
           <w:szCs w:val="20"/>
         </w:rPr>
-        <w:t>This project will use the 7 phases of DSDM Atern which are as follows:</w:t>
+        <w:t xml:space="preserve">This project will use the 7 phases of DSDM </w:t>
+      </w:r>
+      <w:proofErr w:type="spellStart"/>
+      <w:r>
+        <w:rPr>
+          <w:rFonts w:ascii="Verdana" w:hAnsi="Verdana"/>
+          <w:sz w:val="20"/>
+          <w:szCs w:val="20"/>
+        </w:rPr>
+        <w:t>Atern</w:t>
+      </w:r>
+      <w:proofErr w:type="spellEnd"/>
+      <w:r>
+        <w:rPr>
+          <w:rFonts w:ascii="Verdana" w:hAnsi="Verdana"/>
+          <w:sz w:val="20"/>
+          <w:szCs w:val="20"/>
+        </w:rPr>
+        <w:t xml:space="preserve"> which are as follows:</w:t>
       </w:r>
     </w:p>
     <w:p>
@@ -6665,7 +6974,6 @@
           <w:sz w:val="20"/>
           <w:szCs w:val="20"/>
         </w:rPr>
-        <w:lastRenderedPageBreak/>
         <w:tab/>
         <w:t>7. Post-project</w:t>
       </w:r>
@@ -6697,7 +7005,34 @@
           <w:sz w:val="20"/>
           <w:szCs w:val="20"/>
         </w:rPr>
-        <w:t>The phases of the DSDM Atern will be used as the guide in setting the dates, and distributing and prioritizing tasks. DSDM follows a reverse triangle planning. The project requirements must be extensively and carefully planned at the start before proceeding to the next phases. Delivering the deliverables on time without sacrificing the quality is what makes DSDM hard to use but worth it at the end. Project management techniques will be used to deliver the solution on time. These techniques will act as the blueprint of the project and will be strictly followed by every member in the project.</w:t>
+        <w:t xml:space="preserve">The phases of the DSDM </w:t>
+      </w:r>
+      <w:proofErr w:type="spellStart"/>
+      <w:r>
+        <w:rPr>
+          <w:rFonts w:ascii="Verdana" w:hAnsi="Verdana"/>
+          <w:sz w:val="20"/>
+          <w:szCs w:val="20"/>
+        </w:rPr>
+        <w:t>Atern</w:t>
+      </w:r>
+      <w:proofErr w:type="spellEnd"/>
+      <w:r>
+        <w:rPr>
+          <w:rFonts w:ascii="Verdana" w:hAnsi="Verdana"/>
+          <w:sz w:val="20"/>
+          <w:szCs w:val="20"/>
+        </w:rPr>
+        <w:t xml:space="preserve"> will be used as the guide in setting the dates, and distributing and prioritizing tasks. DSDM follows a reverse triangle planning. The project requirements must be extensively and carefully planned at the start before proceeding to the next phases. Delivering the deliverables on time without sacrificing the quality is </w:t>
+      </w:r>
+      <w:r>
+        <w:rPr>
+          <w:rFonts w:ascii="Verdana" w:hAnsi="Verdana"/>
+          <w:sz w:val="20"/>
+          <w:szCs w:val="20"/>
+        </w:rPr>
+        <w:lastRenderedPageBreak/>
+        <w:t>what makes DSDM hard to use but worth it at the end. Project management techniques will be used to deliver the solution on time. These techniques will act as the blueprint of the project and will be strictly followed by every member in the project.</w:t>
       </w:r>
     </w:p>
     <w:p>
@@ -6727,7 +7062,25 @@
           <w:sz w:val="20"/>
           <w:szCs w:val="20"/>
         </w:rPr>
-        <w:t>Core techniques in DSDM Atern are as follows:</w:t>
+        <w:t xml:space="preserve">Core techniques in DSDM </w:t>
+      </w:r>
+      <w:proofErr w:type="spellStart"/>
+      <w:r>
+        <w:rPr>
+          <w:rFonts w:ascii="Verdana" w:hAnsi="Verdana"/>
+          <w:sz w:val="20"/>
+          <w:szCs w:val="20"/>
+        </w:rPr>
+        <w:t>Atern</w:t>
+      </w:r>
+      <w:proofErr w:type="spellEnd"/>
+      <w:r>
+        <w:rPr>
+          <w:rFonts w:ascii="Verdana" w:hAnsi="Verdana"/>
+          <w:sz w:val="20"/>
+          <w:szCs w:val="20"/>
+        </w:rPr>
+        <w:t xml:space="preserve"> are as follows:</w:t>
       </w:r>
     </w:p>
     <w:p>
@@ -6778,7 +7131,34 @@
           <w:szCs w:val="20"/>
         </w:rPr>
         <w:tab/>
-        <w:t>2. MoSCoW Prioritisation</w:t>
+      </w:r>
+      <w:proofErr w:type="gramStart"/>
+      <w:r>
+        <w:rPr>
+          <w:rFonts w:ascii="Verdana" w:hAnsi="Verdana"/>
+          <w:sz w:val="20"/>
+          <w:szCs w:val="20"/>
+        </w:rPr>
+        <w:t xml:space="preserve">2. </w:t>
+      </w:r>
+      <w:proofErr w:type="spellStart"/>
+      <w:r>
+        <w:rPr>
+          <w:rFonts w:ascii="Verdana" w:hAnsi="Verdana"/>
+          <w:sz w:val="20"/>
+          <w:szCs w:val="20"/>
+        </w:rPr>
+        <w:t>MoSCoW</w:t>
+      </w:r>
+      <w:proofErr w:type="spellEnd"/>
+      <w:proofErr w:type="gramEnd"/>
+      <w:r>
+        <w:rPr>
+          <w:rFonts w:ascii="Verdana" w:hAnsi="Verdana"/>
+          <w:sz w:val="20"/>
+          <w:szCs w:val="20"/>
+        </w:rPr>
+        <w:t xml:space="preserve"> Prioritisation</w:t>
       </w:r>
     </w:p>
     <w:p>
@@ -6836,7 +7216,25 @@
           <w:sz w:val="20"/>
           <w:szCs w:val="20"/>
         </w:rPr>
-        <w:t>The MoSCoW term above stands for the following:</w:t>
+        <w:t xml:space="preserve">The </w:t>
+      </w:r>
+      <w:proofErr w:type="spellStart"/>
+      <w:r>
+        <w:rPr>
+          <w:rFonts w:ascii="Verdana" w:hAnsi="Verdana"/>
+          <w:sz w:val="20"/>
+          <w:szCs w:val="20"/>
+        </w:rPr>
+        <w:t>MoSCoW</w:t>
+      </w:r>
+      <w:proofErr w:type="spellEnd"/>
+      <w:r>
+        <w:rPr>
+          <w:rFonts w:ascii="Verdana" w:hAnsi="Verdana"/>
+          <w:sz w:val="20"/>
+          <w:szCs w:val="20"/>
+        </w:rPr>
+        <w:t xml:space="preserve"> term above stands for the following:</w:t>
       </w:r>
     </w:p>
     <w:p>
@@ -6887,7 +7285,24 @@
           <w:szCs w:val="20"/>
         </w:rPr>
         <w:tab/>
-        <w:t>S  – Should Have</w:t>
+      </w:r>
+      <w:proofErr w:type="gramStart"/>
+      <w:r>
+        <w:rPr>
+          <w:rFonts w:ascii="Verdana" w:hAnsi="Verdana"/>
+          <w:sz w:val="20"/>
+          <w:szCs w:val="20"/>
+        </w:rPr>
+        <w:t>S  –</w:t>
+      </w:r>
+      <w:proofErr w:type="gramEnd"/>
+      <w:r>
+        <w:rPr>
+          <w:rFonts w:ascii="Verdana" w:hAnsi="Verdana"/>
+          <w:sz w:val="20"/>
+          <w:szCs w:val="20"/>
+        </w:rPr>
+        <w:t xml:space="preserve"> Should Have</w:t>
       </w:r>
     </w:p>
     <w:p>
@@ -6907,7 +7322,24 @@
           <w:szCs w:val="20"/>
         </w:rPr>
         <w:tab/>
-        <w:t>C  – Could Have</w:t>
+      </w:r>
+      <w:proofErr w:type="gramStart"/>
+      <w:r>
+        <w:rPr>
+          <w:rFonts w:ascii="Verdana" w:hAnsi="Verdana"/>
+          <w:sz w:val="20"/>
+          <w:szCs w:val="20"/>
+        </w:rPr>
+        <w:t>C  –</w:t>
+      </w:r>
+      <w:proofErr w:type="gramEnd"/>
+      <w:r>
+        <w:rPr>
+          <w:rFonts w:ascii="Verdana" w:hAnsi="Verdana"/>
+          <w:sz w:val="20"/>
+          <w:szCs w:val="20"/>
+        </w:rPr>
+        <w:t xml:space="preserve"> Could Have</w:t>
       </w:r>
     </w:p>
     <w:p>
@@ -6957,7 +7389,25 @@
           <w:sz w:val="20"/>
           <w:szCs w:val="20"/>
         </w:rPr>
-        <w:t>“Must Have” are the core tasks and are prioritized for the project. Not all tasks should be assigned under “Must Have” especially if it is not important or if it will not affect the project. Most of the remaining items can be moved to “Should Have” or “Could Have”. “Won’t have this time” will be the tasks that could done once the other important tasks are delivered.</w:t>
+        <w:t xml:space="preserve">“Must </w:t>
+      </w:r>
+      <w:proofErr w:type="gramStart"/>
+      <w:r>
+        <w:rPr>
+          <w:rFonts w:ascii="Verdana" w:hAnsi="Verdana"/>
+          <w:sz w:val="20"/>
+          <w:szCs w:val="20"/>
+        </w:rPr>
+        <w:t>Have</w:t>
+      </w:r>
+      <w:proofErr w:type="gramEnd"/>
+      <w:r>
+        <w:rPr>
+          <w:rFonts w:ascii="Verdana" w:hAnsi="Verdana"/>
+          <w:sz w:val="20"/>
+          <w:szCs w:val="20"/>
+        </w:rPr>
+        <w:t>” are the core tasks and are prioritized for the project. Not all tasks should be assigned under “Must Have” especially if it is not important or if it will not affect the project. Most of the remaining items can be moved to “Should Have” or “Could Have”. “Won’t have this time” will be the tasks that could done once the other important tasks are delivered.</w:t>
       </w:r>
     </w:p>
     <w:p>
@@ -7017,7 +7467,6 @@
           <w:sz w:val="20"/>
           <w:szCs w:val="20"/>
         </w:rPr>
-        <w:lastRenderedPageBreak/>
         <w:t>Facilitation Workshops will also be used. It is composed of meetings where progress is checked and tasks are distributed. This will be the time to talk about any suggestions about the project, risks that may arise, and confusions about each task.</w:t>
       </w:r>
     </w:p>
@@ -7037,14 +7486,14 @@
           <w:lang w:val="en-US"/>
         </w:rPr>
       </w:pPr>
-      <w:bookmarkStart w:id="6" w:name="_Toc457828659"/>
+      <w:bookmarkStart w:id="7" w:name="_Toc457828659"/>
       <w:r>
         <w:rPr>
           <w:lang w:val="en-US"/>
         </w:rPr>
         <w:t>Organization of the Project</w:t>
       </w:r>
-      <w:bookmarkEnd w:id="6"/>
+      <w:bookmarkEnd w:id="7"/>
     </w:p>
     <w:p>
       <w:pPr>
@@ -7073,8 +7522,19 @@
           <w:szCs w:val="20"/>
           <w:lang w:val="en-US"/>
         </w:rPr>
-        <w:t>Below is a breakdown of the people involved:</w:t>
-      </w:r>
+        <w:t xml:space="preserve">Below is a breakdown of the people </w:t>
+      </w:r>
+      <w:proofErr w:type="gramStart"/>
+      <w:r>
+        <w:rPr>
+          <w:rFonts w:ascii="Verdana" w:hAnsi="Verdana"/>
+          <w:sz w:val="20"/>
+          <w:szCs w:val="20"/>
+          <w:lang w:val="en-US"/>
+        </w:rPr>
+        <w:t>involved:</w:t>
+      </w:r>
+      <w:proofErr w:type="gramEnd"/>
     </w:p>
     <w:p>
       <w:pPr>
@@ -7097,6 +7557,7 @@
           <w:szCs w:val="20"/>
           <w:lang w:val="en-US"/>
         </w:rPr>
+        <w:lastRenderedPageBreak/>
         <w:t>Project Manager, Test Manager</w:t>
       </w:r>
     </w:p>
@@ -7162,6 +7623,7 @@
           <w:lang w:val="en-US"/>
         </w:rPr>
       </w:pPr>
+      <w:proofErr w:type="spellStart"/>
       <w:r>
         <w:rPr>
           <w:rFonts w:ascii="Verdana" w:hAnsi="Verdana"/>
@@ -7169,8 +7631,29 @@
           <w:szCs w:val="20"/>
           <w:lang w:val="en-US"/>
         </w:rPr>
-        <w:t>Hardik Kansara</w:t>
-      </w:r>
+        <w:t>Hardik</w:t>
+      </w:r>
+      <w:proofErr w:type="spellEnd"/>
+      <w:r>
+        <w:rPr>
+          <w:rFonts w:ascii="Verdana" w:hAnsi="Verdana"/>
+          <w:sz w:val="20"/>
+          <w:szCs w:val="20"/>
+          <w:lang w:val="en-US"/>
+        </w:rPr>
+        <w:t xml:space="preserve"> </w:t>
+      </w:r>
+      <w:proofErr w:type="spellStart"/>
+      <w:r>
+        <w:rPr>
+          <w:rFonts w:ascii="Verdana" w:hAnsi="Verdana"/>
+          <w:sz w:val="20"/>
+          <w:szCs w:val="20"/>
+          <w:lang w:val="en-US"/>
+        </w:rPr>
+        <w:t>Kansara</w:t>
+      </w:r>
+      <w:proofErr w:type="spellEnd"/>
     </w:p>
     <w:p>
       <w:pPr>
@@ -7210,6 +7693,7 @@
           <w:lang w:val="en-US"/>
         </w:rPr>
       </w:pPr>
+      <w:proofErr w:type="spellStart"/>
       <w:r>
         <w:rPr>
           <w:rFonts w:ascii="Verdana" w:hAnsi="Verdana"/>
@@ -7217,7 +7701,17 @@
           <w:szCs w:val="20"/>
           <w:lang w:val="en-US"/>
         </w:rPr>
-        <w:t>Kwinno Pineda</w:t>
+        <w:t>Kwinno</w:t>
+      </w:r>
+      <w:proofErr w:type="spellEnd"/>
+      <w:r>
+        <w:rPr>
+          <w:rFonts w:ascii="Verdana" w:hAnsi="Verdana"/>
+          <w:sz w:val="20"/>
+          <w:szCs w:val="20"/>
+          <w:lang w:val="en-US"/>
+        </w:rPr>
+        <w:t xml:space="preserve"> Pineda</w:t>
       </w:r>
     </w:p>
     <w:p>
@@ -7265,8 +7759,19 @@
           <w:szCs w:val="20"/>
           <w:lang w:val="en-US"/>
         </w:rPr>
-        <w:t>Patrick Cura</w:t>
-      </w:r>
+        <w:t xml:space="preserve">Patrick </w:t>
+      </w:r>
+      <w:proofErr w:type="spellStart"/>
+      <w:r>
+        <w:rPr>
+          <w:rFonts w:ascii="Verdana" w:hAnsi="Verdana"/>
+          <w:sz w:val="20"/>
+          <w:szCs w:val="20"/>
+          <w:lang w:val="en-US"/>
+        </w:rPr>
+        <w:t>Cura</w:t>
+      </w:r>
+      <w:proofErr w:type="spellEnd"/>
     </w:p>
     <w:p>
       <w:pPr>
@@ -7641,14 +8146,34 @@
                 <w:szCs w:val="20"/>
               </w:rPr>
             </w:pPr>
-            <w:r>
-              <w:rPr>
-                <w:rFonts w:ascii="Verdana" w:hAnsi="Verdana"/>
-                <w:sz w:val="20"/>
-                <w:szCs w:val="20"/>
-              </w:rPr>
-              <w:t>Hardik Kansara</w:t>
-            </w:r>
+            <w:proofErr w:type="spellStart"/>
+            <w:r>
+              <w:rPr>
+                <w:rFonts w:ascii="Verdana" w:hAnsi="Verdana"/>
+                <w:sz w:val="20"/>
+                <w:szCs w:val="20"/>
+              </w:rPr>
+              <w:t>Hardik</w:t>
+            </w:r>
+            <w:proofErr w:type="spellEnd"/>
+            <w:r>
+              <w:rPr>
+                <w:rFonts w:ascii="Verdana" w:hAnsi="Verdana"/>
+                <w:sz w:val="20"/>
+                <w:szCs w:val="20"/>
+              </w:rPr>
+              <w:t xml:space="preserve"> </w:t>
+            </w:r>
+            <w:proofErr w:type="spellStart"/>
+            <w:r>
+              <w:rPr>
+                <w:rFonts w:ascii="Verdana" w:hAnsi="Verdana"/>
+                <w:sz w:val="20"/>
+                <w:szCs w:val="20"/>
+              </w:rPr>
+              <w:t>Kansara</w:t>
+            </w:r>
+            <w:proofErr w:type="spellEnd"/>
           </w:p>
         </w:tc>
         <w:tc>
@@ -7670,13 +8195,23 @@
                 <w:szCs w:val="20"/>
               </w:rPr>
             </w:pPr>
-            <w:r>
-              <w:rPr>
-                <w:rFonts w:ascii="Verdana" w:hAnsi="Verdana"/>
-                <w:sz w:val="20"/>
-                <w:szCs w:val="20"/>
-              </w:rPr>
-              <w:t>Kwino Pineda</w:t>
+            <w:proofErr w:type="spellStart"/>
+            <w:r>
+              <w:rPr>
+                <w:rFonts w:ascii="Verdana" w:hAnsi="Verdana"/>
+                <w:sz w:val="20"/>
+                <w:szCs w:val="20"/>
+              </w:rPr>
+              <w:t>Kwino</w:t>
+            </w:r>
+            <w:proofErr w:type="spellEnd"/>
+            <w:r>
+              <w:rPr>
+                <w:rFonts w:ascii="Verdana" w:hAnsi="Verdana"/>
+                <w:sz w:val="20"/>
+                <w:szCs w:val="20"/>
+              </w:rPr>
+              <w:t xml:space="preserve"> Pineda</w:t>
             </w:r>
           </w:p>
         </w:tc>
@@ -7705,8 +8240,18 @@
                 <w:sz w:val="20"/>
                 <w:szCs w:val="20"/>
               </w:rPr>
-              <w:t>Patrick Cura</w:t>
-            </w:r>
+              <w:t xml:space="preserve">Patrick </w:t>
+            </w:r>
+            <w:proofErr w:type="spellStart"/>
+            <w:r>
+              <w:rPr>
+                <w:rFonts w:ascii="Verdana" w:hAnsi="Verdana"/>
+                <w:sz w:val="20"/>
+                <w:szCs w:val="20"/>
+              </w:rPr>
+              <w:t>Cura</w:t>
+            </w:r>
+            <w:proofErr w:type="spellEnd"/>
           </w:p>
         </w:tc>
       </w:tr>
@@ -8209,7 +8754,6 @@
                 <w:sz w:val="20"/>
                 <w:szCs w:val="20"/>
               </w:rPr>
-              <w:lastRenderedPageBreak/>
               <w:t>Create the Customer Application</w:t>
             </w:r>
           </w:p>
@@ -8838,6 +9382,7 @@
                 <w:sz w:val="20"/>
                 <w:szCs w:val="20"/>
               </w:rPr>
+              <w:lastRenderedPageBreak/>
               <w:t>Handle the Project Management Aspects for the team</w:t>
             </w:r>
           </w:p>
@@ -9131,67 +9676,58 @@
           <w:szCs w:val="20"/>
           <w:lang w:val="en-US"/>
         </w:rPr>
-        <w:t xml:space="preserve">For Task 7, the Database Specialist will handle the creation of the Database Evaluation Guidelines and the Database Queries associated with it. This is the heart of the project </w:t>
-      </w:r>
-      <w:r>
+        <w:t>For Task 7, the Database Specialist will handle the creation of the Database Evaluation Guidelines and the Database Queries associated with it. This is the heart of the project and the specialist will have to apply his expertise for this. The query scripts will be provided to the C# Developer who will generate the database evaluation report.</w:t>
+      </w:r>
+    </w:p>
+    <w:p>
+      <w:pPr>
         <w:rPr>
           <w:rFonts w:ascii="Verdana" w:hAnsi="Verdana"/>
           <w:sz w:val="20"/>
           <w:szCs w:val="20"/>
           <w:lang w:val="en-US"/>
         </w:rPr>
+      </w:pPr>
+    </w:p>
+    <w:p>
+      <w:pPr>
+        <w:rPr>
+          <w:rFonts w:ascii="Verdana" w:hAnsi="Verdana"/>
+          <w:sz w:val="20"/>
+          <w:szCs w:val="20"/>
+          <w:lang w:val="en-US"/>
+        </w:rPr>
+      </w:pPr>
+      <w:r>
+        <w:rPr>
+          <w:rFonts w:ascii="Verdana" w:hAnsi="Verdana"/>
+          <w:sz w:val="20"/>
+          <w:szCs w:val="20"/>
+          <w:lang w:val="en-US"/>
+        </w:rPr>
+        <w:t>For Task 8, the PM would handle the project management aspects for the team and would constantly consult the team if they have issues and needs.</w:t>
+      </w:r>
+    </w:p>
+    <w:p>
+      <w:pPr>
+        <w:rPr>
+          <w:rFonts w:ascii="Verdana" w:hAnsi="Verdana"/>
+          <w:sz w:val="20"/>
+          <w:szCs w:val="20"/>
+          <w:lang w:val="en-US"/>
+        </w:rPr>
+      </w:pPr>
+    </w:p>
+    <w:p>
+      <w:pPr>
+        <w:pStyle w:val="Heading1"/>
+      </w:pPr>
+      <w:bookmarkStart w:id="8" w:name="_Toc457828660"/>
+      <w:r>
         <w:lastRenderedPageBreak/>
-        <w:t>and the specialist will have to apply his expertise for this. The query scripts will be provided to the C# Developer who will generate the database evaluation report.</w:t>
-      </w:r>
-    </w:p>
-    <w:p>
-      <w:pPr>
-        <w:rPr>
-          <w:rFonts w:ascii="Verdana" w:hAnsi="Verdana"/>
-          <w:sz w:val="20"/>
-          <w:szCs w:val="20"/>
-          <w:lang w:val="en-US"/>
-        </w:rPr>
-      </w:pPr>
-    </w:p>
-    <w:p>
-      <w:pPr>
-        <w:rPr>
-          <w:rFonts w:ascii="Verdana" w:hAnsi="Verdana"/>
-          <w:sz w:val="20"/>
-          <w:szCs w:val="20"/>
-          <w:lang w:val="en-US"/>
-        </w:rPr>
-      </w:pPr>
-      <w:r>
-        <w:rPr>
-          <w:rFonts w:ascii="Verdana" w:hAnsi="Verdana"/>
-          <w:sz w:val="20"/>
-          <w:szCs w:val="20"/>
-          <w:lang w:val="en-US"/>
-        </w:rPr>
-        <w:t>For Task 8, the PM would handle the project management aspects for the team and would constantly consult the team if they have issues and needs.</w:t>
-      </w:r>
-    </w:p>
-    <w:p>
-      <w:pPr>
-        <w:rPr>
-          <w:rFonts w:ascii="Verdana" w:hAnsi="Verdana"/>
-          <w:sz w:val="20"/>
-          <w:szCs w:val="20"/>
-          <w:lang w:val="en-US"/>
-        </w:rPr>
-      </w:pPr>
-    </w:p>
-    <w:p>
-      <w:pPr>
-        <w:pStyle w:val="Heading1"/>
-      </w:pPr>
-      <w:bookmarkStart w:id="7" w:name="_Toc457828660"/>
-      <w:r>
         <w:t>Management</w:t>
       </w:r>
-      <w:bookmarkEnd w:id="7"/>
+      <w:bookmarkEnd w:id="8"/>
     </w:p>
     <w:p>
       <w:pPr>
@@ -9263,8 +9799,18 @@
           <w:sz w:val="20"/>
           <w:szCs w:val="20"/>
         </w:rPr>
-        <w:t xml:space="preserve"> at Weltec</w:t>
-      </w:r>
+        <w:t xml:space="preserve"> at </w:t>
+      </w:r>
+      <w:proofErr w:type="spellStart"/>
+      <w:r>
+        <w:rPr>
+          <w:rFonts w:ascii="Verdana" w:hAnsi="Verdana"/>
+          <w:sz w:val="20"/>
+          <w:szCs w:val="20"/>
+        </w:rPr>
+        <w:t>Weltec</w:t>
+      </w:r>
+      <w:proofErr w:type="spellEnd"/>
       <w:r>
         <w:rPr>
           <w:rFonts w:ascii="Verdana" w:hAnsi="Verdana"/>
@@ -9397,7 +9943,25 @@
           <w:sz w:val="20"/>
           <w:szCs w:val="20"/>
         </w:rPr>
-        <w:t xml:space="preserve">In weekly meeting, the development team will summarize and analyze the weekly project status, reflect and discuss issues which cannot be solved, and adjust the project tasks for next week plan. </w:t>
+        <w:t xml:space="preserve">In weekly meeting, the development team will summarize and </w:t>
+      </w:r>
+      <w:proofErr w:type="spellStart"/>
+      <w:r>
+        <w:rPr>
+          <w:rFonts w:ascii="Verdana" w:hAnsi="Verdana"/>
+          <w:sz w:val="20"/>
+          <w:szCs w:val="20"/>
+        </w:rPr>
+        <w:t>analyze</w:t>
+      </w:r>
+      <w:proofErr w:type="spellEnd"/>
+      <w:r>
+        <w:rPr>
+          <w:rFonts w:ascii="Verdana" w:hAnsi="Verdana"/>
+          <w:sz w:val="20"/>
+          <w:szCs w:val="20"/>
+        </w:rPr>
+        <w:t xml:space="preserve"> the weekly project status, reflect and discuss issues which cannot be solved, and adjust the project tasks for next week plan. </w:t>
       </w:r>
     </w:p>
     <w:p>
@@ -9616,7 +10180,6 @@
           <w:sz w:val="20"/>
           <w:szCs w:val="20"/>
         </w:rPr>
-        <w:lastRenderedPageBreak/>
         <w:t>Meeting Minute</w:t>
       </w:r>
     </w:p>
@@ -9676,6 +10239,7 @@
           <w:sz w:val="20"/>
           <w:szCs w:val="20"/>
         </w:rPr>
+        <w:lastRenderedPageBreak/>
         <w:t>Daily administration</w:t>
       </w:r>
     </w:p>
@@ -9744,7 +10308,25 @@
           <w:sz w:val="20"/>
           <w:szCs w:val="20"/>
         </w:rPr>
-        <w:t>This project will use Github to manage materials in progress, and the deliverables.  It is not only can create a repository to make sure everyone has good access to the work product but also it can backup appropriately and write comments for each changed.</w:t>
+        <w:t xml:space="preserve">This project will use </w:t>
+      </w:r>
+      <w:proofErr w:type="spellStart"/>
+      <w:r>
+        <w:rPr>
+          <w:rFonts w:ascii="Verdana" w:hAnsi="Verdana"/>
+          <w:sz w:val="20"/>
+          <w:szCs w:val="20"/>
+        </w:rPr>
+        <w:t>Github</w:t>
+      </w:r>
+      <w:proofErr w:type="spellEnd"/>
+      <w:r>
+        <w:rPr>
+          <w:rFonts w:ascii="Verdana" w:hAnsi="Verdana"/>
+          <w:sz w:val="20"/>
+          <w:szCs w:val="20"/>
+        </w:rPr>
+        <w:t xml:space="preserve"> to manage materials in progress, and the deliverables.  It is not only can create a repository to make sure everyone has good access to the work product but also it can backup appropriately and write comments for each changed.</w:t>
       </w:r>
     </w:p>
     <w:p>
@@ -9761,11 +10343,11 @@
       <w:pPr>
         <w:pStyle w:val="Heading1"/>
       </w:pPr>
-      <w:bookmarkStart w:id="8" w:name="_Toc457828661"/>
+      <w:bookmarkStart w:id="9" w:name="_Toc457828661"/>
       <w:r>
         <w:t>Plans and Procedures</w:t>
       </w:r>
-      <w:bookmarkEnd w:id="8"/>
+      <w:bookmarkEnd w:id="9"/>
     </w:p>
     <w:p>
       <w:pPr>
@@ -10164,7 +10746,6 @@
           <w:szCs w:val="20"/>
           <w:lang w:val="en-US"/>
         </w:rPr>
-        <w:lastRenderedPageBreak/>
         <w:t>Execute Test Plan</w:t>
       </w:r>
     </w:p>
@@ -10277,11 +10858,12 @@
       <w:pPr>
         <w:pStyle w:val="Heading1"/>
       </w:pPr>
-      <w:bookmarkStart w:id="9" w:name="_Toc457828662"/>
-      <w:r>
+      <w:bookmarkStart w:id="10" w:name="_Toc457828662"/>
+      <w:r>
+        <w:lastRenderedPageBreak/>
         <w:t>Staff</w:t>
       </w:r>
-      <w:bookmarkEnd w:id="9"/>
+      <w:bookmarkEnd w:id="10"/>
     </w:p>
     <w:p>
       <w:pPr>
@@ -10346,13 +10928,41 @@
           <w:szCs w:val="20"/>
         </w:rPr>
       </w:pPr>
-      <w:r>
-        <w:rPr>
-          <w:rFonts w:ascii="Verdana" w:hAnsi="Verdana"/>
-          <w:sz w:val="20"/>
-          <w:szCs w:val="20"/>
-        </w:rPr>
-        <w:t>Hardik Kansara: Database Specialist, Tester</w:t>
+      <w:proofErr w:type="spellStart"/>
+      <w:r>
+        <w:rPr>
+          <w:rFonts w:ascii="Verdana" w:hAnsi="Verdana"/>
+          <w:sz w:val="20"/>
+          <w:szCs w:val="20"/>
+        </w:rPr>
+        <w:t>Hardik</w:t>
+      </w:r>
+      <w:proofErr w:type="spellEnd"/>
+      <w:r>
+        <w:rPr>
+          <w:rFonts w:ascii="Verdana" w:hAnsi="Verdana"/>
+          <w:sz w:val="20"/>
+          <w:szCs w:val="20"/>
+        </w:rPr>
+        <w:t xml:space="preserve"> </w:t>
+      </w:r>
+      <w:proofErr w:type="spellStart"/>
+      <w:r>
+        <w:rPr>
+          <w:rFonts w:ascii="Verdana" w:hAnsi="Verdana"/>
+          <w:sz w:val="20"/>
+          <w:szCs w:val="20"/>
+        </w:rPr>
+        <w:t>Kansara</w:t>
+      </w:r>
+      <w:proofErr w:type="spellEnd"/>
+      <w:r>
+        <w:rPr>
+          <w:rFonts w:ascii="Verdana" w:hAnsi="Verdana"/>
+          <w:sz w:val="20"/>
+          <w:szCs w:val="20"/>
+        </w:rPr>
+        <w:t>: Database Specialist, Tester</w:t>
       </w:r>
     </w:p>
     <w:p>
@@ -10368,13 +10978,23 @@
           <w:szCs w:val="20"/>
         </w:rPr>
       </w:pPr>
-      <w:r>
-        <w:rPr>
-          <w:rFonts w:ascii="Verdana" w:hAnsi="Verdana"/>
-          <w:sz w:val="20"/>
-          <w:szCs w:val="20"/>
-        </w:rPr>
-        <w:t>Kwinno Pineda: Web Developer, Tester</w:t>
+      <w:proofErr w:type="spellStart"/>
+      <w:r>
+        <w:rPr>
+          <w:rFonts w:ascii="Verdana" w:hAnsi="Verdana"/>
+          <w:sz w:val="20"/>
+          <w:szCs w:val="20"/>
+        </w:rPr>
+        <w:t>Kwinno</w:t>
+      </w:r>
+      <w:proofErr w:type="spellEnd"/>
+      <w:r>
+        <w:rPr>
+          <w:rFonts w:ascii="Verdana" w:hAnsi="Verdana"/>
+          <w:sz w:val="20"/>
+          <w:szCs w:val="20"/>
+        </w:rPr>
+        <w:t xml:space="preserve"> Pineda: Web Developer, Tester</w:t>
       </w:r>
     </w:p>
     <w:p>
@@ -10396,7 +11016,25 @@
           <w:sz w:val="20"/>
           <w:szCs w:val="20"/>
         </w:rPr>
-        <w:t>Patrick Cura: C# Developer, Tester</w:t>
+        <w:t xml:space="preserve">Patrick </w:t>
+      </w:r>
+      <w:proofErr w:type="spellStart"/>
+      <w:r>
+        <w:rPr>
+          <w:rFonts w:ascii="Verdana" w:hAnsi="Verdana"/>
+          <w:sz w:val="20"/>
+          <w:szCs w:val="20"/>
+        </w:rPr>
+        <w:t>Cura</w:t>
+      </w:r>
+      <w:proofErr w:type="spellEnd"/>
+      <w:r>
+        <w:rPr>
+          <w:rFonts w:ascii="Verdana" w:hAnsi="Verdana"/>
+          <w:sz w:val="20"/>
+          <w:szCs w:val="20"/>
+        </w:rPr>
+        <w:t>: C# Developer, Tester</w:t>
       </w:r>
     </w:p>
     <w:p>
@@ -10444,8 +11082,20 @@
           <w:szCs w:val="20"/>
           <w:lang w:val="en-GB"/>
         </w:rPr>
-        <w:t>Steve McKinlay</w:t>
-      </w:r>
+        <w:t xml:space="preserve">Steve </w:t>
+      </w:r>
+      <w:proofErr w:type="spellStart"/>
+      <w:r>
+        <w:rPr>
+          <w:rFonts w:ascii="Verdana" w:hAnsi="Verdana"/>
+          <w:spacing w:val="-3"/>
+          <w:sz w:val="20"/>
+          <w:szCs w:val="20"/>
+          <w:lang w:val="en-GB"/>
+        </w:rPr>
+        <w:t>McKinlay</w:t>
+      </w:r>
+      <w:proofErr w:type="spellEnd"/>
       <w:r>
         <w:rPr>
           <w:rFonts w:ascii="Verdana" w:hAnsi="Verdana"/>
@@ -10505,11 +11155,11 @@
       <w:pPr>
         <w:pStyle w:val="Heading1"/>
       </w:pPr>
-      <w:bookmarkStart w:id="10" w:name="_Toc457828663"/>
+      <w:bookmarkStart w:id="11" w:name="_Toc457828663"/>
       <w:r>
         <w:t>Deliverables</w:t>
       </w:r>
-      <w:bookmarkEnd w:id="10"/>
+      <w:bookmarkEnd w:id="11"/>
     </w:p>
     <w:p>
       <w:pPr>
@@ -11075,7 +11725,6 @@
           <w:sz w:val="20"/>
           <w:szCs w:val="20"/>
         </w:rPr>
-        <w:lastRenderedPageBreak/>
         <w:t>Project deliverables and their estimated completion dates are as follows:</w:t>
       </w:r>
     </w:p>
@@ -11320,6 +11969,7 @@
                 <w:sz w:val="20"/>
                 <w:szCs w:val="20"/>
               </w:rPr>
+              <w:lastRenderedPageBreak/>
               <w:t>Requirements Analysis</w:t>
             </w:r>
           </w:p>
@@ -11833,11 +12483,11 @@
       <w:pPr>
         <w:pStyle w:val="Heading1"/>
       </w:pPr>
-      <w:bookmarkStart w:id="11" w:name="_Toc457828664"/>
+      <w:bookmarkStart w:id="12" w:name="_Toc457828664"/>
       <w:r>
         <w:t>Resumes (CVs)</w:t>
       </w:r>
-      <w:bookmarkEnd w:id="11"/>
+      <w:bookmarkEnd w:id="12"/>
     </w:p>
     <w:p>
       <w:pPr>
@@ -11891,6 +12541,7 @@
         </w:rPr>
         <w:t xml:space="preserve">See </w:t>
       </w:r>
+      <w:proofErr w:type="spellStart"/>
       <w:r>
         <w:rPr>
           <w:rFonts w:ascii="Verdana" w:hAnsi="Verdana"/>
@@ -11898,8 +12549,29 @@
           <w:szCs w:val="20"/>
           <w:lang w:val="en-US"/>
         </w:rPr>
-        <w:t>Hardik Kansara</w:t>
-      </w:r>
+        <w:t>Hardik</w:t>
+      </w:r>
+      <w:proofErr w:type="spellEnd"/>
+      <w:r>
+        <w:rPr>
+          <w:rFonts w:ascii="Verdana" w:hAnsi="Verdana"/>
+          <w:sz w:val="20"/>
+          <w:szCs w:val="20"/>
+          <w:lang w:val="en-US"/>
+        </w:rPr>
+        <w:t xml:space="preserve"> </w:t>
+      </w:r>
+      <w:proofErr w:type="spellStart"/>
+      <w:r>
+        <w:rPr>
+          <w:rFonts w:ascii="Verdana" w:hAnsi="Verdana"/>
+          <w:sz w:val="20"/>
+          <w:szCs w:val="20"/>
+          <w:lang w:val="en-US"/>
+        </w:rPr>
+        <w:t>Kansara</w:t>
+      </w:r>
+      <w:proofErr w:type="spellEnd"/>
       <w:r>
         <w:rPr>
           <w:rFonts w:ascii="Verdana" w:hAnsi="Verdana"/>
@@ -11928,7 +12600,25 @@
           <w:sz w:val="20"/>
           <w:szCs w:val="20"/>
         </w:rPr>
-        <w:t>See Kwinno Pineda CV.pdf</w:t>
+        <w:t xml:space="preserve">See </w:t>
+      </w:r>
+      <w:proofErr w:type="spellStart"/>
+      <w:r>
+        <w:rPr>
+          <w:rFonts w:ascii="Verdana" w:hAnsi="Verdana"/>
+          <w:sz w:val="20"/>
+          <w:szCs w:val="20"/>
+        </w:rPr>
+        <w:t>Kwinno</w:t>
+      </w:r>
+      <w:proofErr w:type="spellEnd"/>
+      <w:r>
+        <w:rPr>
+          <w:rFonts w:ascii="Verdana" w:hAnsi="Verdana"/>
+          <w:sz w:val="20"/>
+          <w:szCs w:val="20"/>
+        </w:rPr>
+        <w:t xml:space="preserve"> Pineda CV.pdf</w:t>
       </w:r>
     </w:p>
     <w:p>
@@ -11950,7 +12640,25 @@
           <w:sz w:val="20"/>
           <w:szCs w:val="20"/>
         </w:rPr>
-        <w:t>See Patrick Cura CV.pdf</w:t>
+        <w:t xml:space="preserve">See Patrick </w:t>
+      </w:r>
+      <w:proofErr w:type="spellStart"/>
+      <w:r>
+        <w:rPr>
+          <w:rFonts w:ascii="Verdana" w:hAnsi="Verdana"/>
+          <w:sz w:val="20"/>
+          <w:szCs w:val="20"/>
+        </w:rPr>
+        <w:t>Cura</w:t>
+      </w:r>
+      <w:proofErr w:type="spellEnd"/>
+      <w:r>
+        <w:rPr>
+          <w:rFonts w:ascii="Verdana" w:hAnsi="Verdana"/>
+          <w:sz w:val="20"/>
+          <w:szCs w:val="20"/>
+        </w:rPr>
+        <w:t xml:space="preserve"> CV.pdf</w:t>
       </w:r>
     </w:p>
     <w:p>
@@ -11966,11 +12674,11 @@
       <w:pPr>
         <w:pStyle w:val="Heading1"/>
       </w:pPr>
-      <w:bookmarkStart w:id="12" w:name="_Toc457828665"/>
+      <w:bookmarkStart w:id="13" w:name="_Toc457828665"/>
       <w:r>
         <w:t>Relevant Background Information</w:t>
       </w:r>
-      <w:bookmarkEnd w:id="12"/>
+      <w:bookmarkEnd w:id="13"/>
     </w:p>
     <w:p>
       <w:pPr>
@@ -12045,12 +12753,11 @@
       <w:pPr>
         <w:pStyle w:val="Heading1"/>
       </w:pPr>
-      <w:bookmarkStart w:id="13" w:name="_Toc457828666"/>
-      <w:r>
-        <w:lastRenderedPageBreak/>
+      <w:bookmarkStart w:id="14" w:name="_Toc457828666"/>
+      <w:r>
         <w:t>Resources</w:t>
       </w:r>
-      <w:bookmarkEnd w:id="13"/>
+      <w:bookmarkEnd w:id="14"/>
     </w:p>
     <w:p>
       <w:pPr>
@@ -12070,13 +12777,23 @@
           <w:szCs w:val="20"/>
         </w:rPr>
       </w:pPr>
-      <w:r>
-        <w:rPr>
-          <w:rFonts w:ascii="Verdana" w:hAnsi="Verdana"/>
-          <w:sz w:val="20"/>
-          <w:szCs w:val="20"/>
-        </w:rPr>
-        <w:t>Kwinno Pineda as the Web Developer will use the following material:</w:t>
+      <w:proofErr w:type="spellStart"/>
+      <w:r>
+        <w:rPr>
+          <w:rFonts w:ascii="Verdana" w:hAnsi="Verdana"/>
+          <w:sz w:val="20"/>
+          <w:szCs w:val="20"/>
+        </w:rPr>
+        <w:t>Kwinno</w:t>
+      </w:r>
+      <w:proofErr w:type="spellEnd"/>
+      <w:r>
+        <w:rPr>
+          <w:rFonts w:ascii="Verdana" w:hAnsi="Verdana"/>
+          <w:sz w:val="20"/>
+          <w:szCs w:val="20"/>
+        </w:rPr>
+        <w:t xml:space="preserve"> Pineda as the Web Developer will use the following material:</w:t>
       </w:r>
     </w:p>
     <w:p>
@@ -12108,7 +12825,25 @@
           <w:sz w:val="20"/>
           <w:szCs w:val="20"/>
         </w:rPr>
-        <w:t>Eclipse Php editor and Notepad ++</w:t>
+        <w:t xml:space="preserve">Eclipse </w:t>
+      </w:r>
+      <w:proofErr w:type="spellStart"/>
+      <w:r>
+        <w:rPr>
+          <w:rFonts w:ascii="Verdana" w:hAnsi="Verdana"/>
+          <w:sz w:val="20"/>
+          <w:szCs w:val="20"/>
+        </w:rPr>
+        <w:t>Php</w:t>
+      </w:r>
+      <w:proofErr w:type="spellEnd"/>
+      <w:r>
+        <w:rPr>
+          <w:rFonts w:ascii="Verdana" w:hAnsi="Verdana"/>
+          <w:sz w:val="20"/>
+          <w:szCs w:val="20"/>
+        </w:rPr>
+        <w:t xml:space="preserve"> editor and Notepad ++</w:t>
       </w:r>
     </w:p>
     <w:p>
@@ -12146,6 +12881,7 @@
           <w:szCs w:val="20"/>
         </w:rPr>
       </w:pPr>
+      <w:proofErr w:type="spellStart"/>
       <w:r>
         <w:rPr>
           <w:rFonts w:ascii="Verdana" w:hAnsi="Verdana"/>
@@ -12154,6 +12890,7 @@
         </w:rPr>
         <w:t>Wordpress</w:t>
       </w:r>
+      <w:proofErr w:type="spellEnd"/>
     </w:p>
     <w:p>
       <w:pPr>
@@ -12168,14 +12905,13 @@
           <w:szCs w:val="20"/>
         </w:rPr>
       </w:pPr>
-      <w:bookmarkStart w:id="14" w:name="_GoBack"/>
-      <w:bookmarkEnd w:id="14"/>
-      <w:r>
-        <w:rPr>
-          <w:rFonts w:ascii="Verdana" w:hAnsi="Verdana"/>
-          <w:sz w:val="20"/>
-          <w:szCs w:val="20"/>
-        </w:rPr>
+      <w:r>
+        <w:rPr>
+          <w:rFonts w:ascii="Verdana" w:hAnsi="Verdana"/>
+          <w:sz w:val="20"/>
+          <w:szCs w:val="20"/>
+        </w:rPr>
+        <w:lastRenderedPageBreak/>
         <w:t>MySQL Database</w:t>
       </w:r>
     </w:p>
@@ -12204,7 +12940,25 @@
           <w:sz w:val="20"/>
           <w:szCs w:val="20"/>
         </w:rPr>
-        <w:t>Patrick Cura as the Software Developer for the Client Application and Database Evaluator will use the following material:</w:t>
+        <w:t xml:space="preserve">Patrick </w:t>
+      </w:r>
+      <w:proofErr w:type="spellStart"/>
+      <w:r>
+        <w:rPr>
+          <w:rFonts w:ascii="Verdana" w:hAnsi="Verdana"/>
+          <w:sz w:val="20"/>
+          <w:szCs w:val="20"/>
+        </w:rPr>
+        <w:t>Cura</w:t>
+      </w:r>
+      <w:proofErr w:type="spellEnd"/>
+      <w:r>
+        <w:rPr>
+          <w:rFonts w:ascii="Verdana" w:hAnsi="Verdana"/>
+          <w:sz w:val="20"/>
+          <w:szCs w:val="20"/>
+        </w:rPr>
+        <w:t xml:space="preserve"> as the Software Developer for the Client Application and Database Evaluator will use the following material:</w:t>
       </w:r>
     </w:p>
     <w:p>
@@ -12517,8 +13271,8 @@
     </w:p>
     <w:p/>
     <w:sectPr>
-      <w:headerReference w:type="default" r:id="rId8"/>
-      <w:footerReference w:type="default" r:id="rId9"/>
+      <w:headerReference w:type="default" r:id="rId9"/>
+      <w:footerReference w:type="default" r:id="rId10"/>
       <w:pgSz w:w="11907" w:h="16840" w:code="9"/>
       <w:pgMar w:top="1440" w:right="1440" w:bottom="1440" w:left="1440" w:header="737" w:footer="737" w:gutter="0"/>
       <w:pgBorders w:offsetFrom="page">
@@ -12589,7 +13343,7 @@
       <w:rPr>
         <w:noProof/>
       </w:rPr>
-      <w:t>15</w:t>
+      <w:t>8</w:t>
     </w:r>
     <w:r>
       <w:fldChar w:fldCharType="end"/>
@@ -12602,7 +13356,7 @@
         <w:rPr>
           <w:noProof/>
         </w:rPr>
-        <w:t>16</w:t>
+        <w:t>17</w:t>
       </w:r>
     </w:fldSimple>
   </w:p>
@@ -12729,7 +13483,7 @@
 
 <file path=word/numbering.xml><?xml version="1.0" encoding="utf-8"?>
 <w:numbering xmlns:wpc="http://schemas.microsoft.com/office/word/2010/wordprocessingCanvas" xmlns:mc="http://schemas.openxmlformats.org/markup-compatibility/2006" xmlns:o="urn:schemas-microsoft-com:office:office" xmlns:r="http://schemas.openxmlformats.org/officeDocument/2006/relationships" xmlns:m="http://schemas.openxmlformats.org/officeDocument/2006/math" xmlns:v="urn:schemas-microsoft-com:vml" xmlns:wp14="http://schemas.microsoft.com/office/word/2010/wordprocessingDrawing" xmlns:wp="http://schemas.openxmlformats.org/drawingml/2006/wordprocessingDrawing" xmlns:w10="urn:schemas-microsoft-com:office:word" xmlns:w="http://schemas.openxmlformats.org/wordprocessingml/2006/main" xmlns:w14="http://schemas.microsoft.com/office/word/2010/wordml" xmlns:w15="http://schemas.microsoft.com/office/word/2012/wordml" xmlns:wpg="http://schemas.microsoft.com/office/word/2010/wordprocessingGroup" xmlns:wpi="http://schemas.microsoft.com/office/word/2010/wordprocessingInk" xmlns:wne="http://schemas.microsoft.com/office/word/2006/wordml" xmlns:wps="http://schemas.microsoft.com/office/word/2010/wordprocessingShape" mc:Ignorable="w14 w15 wp14">
-  <w:abstractNum w:abstractNumId="0">
+  <w:abstractNum w:abstractNumId="0" w15:restartNumberingAfterBreak="0">
     <w:nsid w:val="01F84002"/>
     <w:multiLevelType w:val="hybridMultilevel"/>
     <w:tmpl w:val="B1AE0CEE"/>
@@ -12842,7 +13596,7 @@
       </w:rPr>
     </w:lvl>
   </w:abstractNum>
-  <w:abstractNum w:abstractNumId="1">
+  <w:abstractNum w:abstractNumId="1" w15:restartNumberingAfterBreak="0">
     <w:nsid w:val="07713CF6"/>
     <w:multiLevelType w:val="hybridMultilevel"/>
     <w:tmpl w:val="B20279F4"/>
@@ -12955,7 +13709,7 @@
       </w:rPr>
     </w:lvl>
   </w:abstractNum>
-  <w:abstractNum w:abstractNumId="2">
+  <w:abstractNum w:abstractNumId="2" w15:restartNumberingAfterBreak="0">
     <w:nsid w:val="0C704FA7"/>
     <w:multiLevelType w:val="multilevel"/>
     <w:tmpl w:val="F1FCD558"/>
@@ -13041,7 +13795,7 @@
       </w:pPr>
     </w:lvl>
   </w:abstractNum>
-  <w:abstractNum w:abstractNumId="3">
+  <w:abstractNum w:abstractNumId="3" w15:restartNumberingAfterBreak="0">
     <w:nsid w:val="14F70581"/>
     <w:multiLevelType w:val="hybridMultilevel"/>
     <w:tmpl w:val="AFBAF228"/>
@@ -13154,7 +13908,7 @@
       </w:rPr>
     </w:lvl>
   </w:abstractNum>
-  <w:abstractNum w:abstractNumId="4">
+  <w:abstractNum w:abstractNumId="4" w15:restartNumberingAfterBreak="0">
     <w:nsid w:val="19807FE0"/>
     <w:multiLevelType w:val="hybridMultilevel"/>
     <w:tmpl w:val="2022271C"/>
@@ -13267,7 +14021,7 @@
       </w:rPr>
     </w:lvl>
   </w:abstractNum>
-  <w:abstractNum w:abstractNumId="5">
+  <w:abstractNum w:abstractNumId="5" w15:restartNumberingAfterBreak="0">
     <w:nsid w:val="1A451026"/>
     <w:multiLevelType w:val="multilevel"/>
     <w:tmpl w:val="E716B264"/>
@@ -13416,7 +14170,7 @@
       </w:rPr>
     </w:lvl>
   </w:abstractNum>
-  <w:abstractNum w:abstractNumId="6">
+  <w:abstractNum w:abstractNumId="6" w15:restartNumberingAfterBreak="0">
     <w:nsid w:val="1C2A302B"/>
     <w:multiLevelType w:val="multilevel"/>
     <w:tmpl w:val="61AEE590"/>
@@ -13529,7 +14283,7 @@
       </w:rPr>
     </w:lvl>
   </w:abstractNum>
-  <w:abstractNum w:abstractNumId="7">
+  <w:abstractNum w:abstractNumId="7" w15:restartNumberingAfterBreak="0">
     <w:nsid w:val="1CA06B55"/>
     <w:multiLevelType w:val="hybridMultilevel"/>
     <w:tmpl w:val="0860A200"/>
@@ -13642,7 +14396,7 @@
       </w:rPr>
     </w:lvl>
   </w:abstractNum>
-  <w:abstractNum w:abstractNumId="8">
+  <w:abstractNum w:abstractNumId="8" w15:restartNumberingAfterBreak="0">
     <w:nsid w:val="1CD419FC"/>
     <w:multiLevelType w:val="multilevel"/>
     <w:tmpl w:val="8FB0BA6A"/>
@@ -13755,7 +14509,7 @@
       </w:rPr>
     </w:lvl>
   </w:abstractNum>
-  <w:abstractNum w:abstractNumId="9">
+  <w:abstractNum w:abstractNumId="9" w15:restartNumberingAfterBreak="0">
     <w:nsid w:val="1E834085"/>
     <w:multiLevelType w:val="multilevel"/>
     <w:tmpl w:val="EA30B6D0"/>
@@ -13868,7 +14622,7 @@
       </w:rPr>
     </w:lvl>
   </w:abstractNum>
-  <w:abstractNum w:abstractNumId="10">
+  <w:abstractNum w:abstractNumId="10" w15:restartNumberingAfterBreak="0">
     <w:nsid w:val="24381EA5"/>
     <w:multiLevelType w:val="multilevel"/>
     <w:tmpl w:val="B438528C"/>
@@ -13954,7 +14708,7 @@
       </w:pPr>
     </w:lvl>
   </w:abstractNum>
-  <w:abstractNum w:abstractNumId="11">
+  <w:abstractNum w:abstractNumId="11" w15:restartNumberingAfterBreak="0">
     <w:nsid w:val="25130FCE"/>
     <w:multiLevelType w:val="hybridMultilevel"/>
     <w:tmpl w:val="05D8A05E"/>
@@ -14067,7 +14821,7 @@
       </w:rPr>
     </w:lvl>
   </w:abstractNum>
-  <w:abstractNum w:abstractNumId="12">
+  <w:abstractNum w:abstractNumId="12" w15:restartNumberingAfterBreak="0">
     <w:nsid w:val="264C5A14"/>
     <w:multiLevelType w:val="hybridMultilevel"/>
     <w:tmpl w:val="D2E64BA6"/>
@@ -14180,7 +14934,7 @@
       </w:rPr>
     </w:lvl>
   </w:abstractNum>
-  <w:abstractNum w:abstractNumId="13">
+  <w:abstractNum w:abstractNumId="13" w15:restartNumberingAfterBreak="0">
     <w:nsid w:val="2D375A36"/>
     <w:multiLevelType w:val="hybridMultilevel"/>
     <w:tmpl w:val="340E7FD8"/>
@@ -14293,7 +15047,7 @@
       </w:rPr>
     </w:lvl>
   </w:abstractNum>
-  <w:abstractNum w:abstractNumId="14">
+  <w:abstractNum w:abstractNumId="14" w15:restartNumberingAfterBreak="0">
     <w:nsid w:val="362C7837"/>
     <w:multiLevelType w:val="multilevel"/>
     <w:tmpl w:val="744261D4"/>
@@ -14406,7 +15160,7 @@
       </w:rPr>
     </w:lvl>
   </w:abstractNum>
-  <w:abstractNum w:abstractNumId="15">
+  <w:abstractNum w:abstractNumId="15" w15:restartNumberingAfterBreak="0">
     <w:nsid w:val="39DA1AAE"/>
     <w:multiLevelType w:val="hybridMultilevel"/>
     <w:tmpl w:val="649E94D2"/>
@@ -14519,7 +15273,7 @@
       </w:rPr>
     </w:lvl>
   </w:abstractNum>
-  <w:abstractNum w:abstractNumId="16">
+  <w:abstractNum w:abstractNumId="16" w15:restartNumberingAfterBreak="0">
     <w:nsid w:val="3BD0663A"/>
     <w:multiLevelType w:val="hybridMultilevel"/>
     <w:tmpl w:val="B5609AD6"/>
@@ -14632,7 +15386,7 @@
       </w:rPr>
     </w:lvl>
   </w:abstractNum>
-  <w:abstractNum w:abstractNumId="17">
+  <w:abstractNum w:abstractNumId="17" w15:restartNumberingAfterBreak="0">
     <w:nsid w:val="534D0330"/>
     <w:multiLevelType w:val="multilevel"/>
     <w:tmpl w:val="FFA892AA"/>
@@ -14745,7 +15499,7 @@
       </w:rPr>
     </w:lvl>
   </w:abstractNum>
-  <w:abstractNum w:abstractNumId="18">
+  <w:abstractNum w:abstractNumId="18" w15:restartNumberingAfterBreak="0">
     <w:nsid w:val="54493E58"/>
     <w:multiLevelType w:val="hybridMultilevel"/>
     <w:tmpl w:val="CD7A642C"/>
@@ -14858,7 +15612,7 @@
       </w:rPr>
     </w:lvl>
   </w:abstractNum>
-  <w:abstractNum w:abstractNumId="19">
+  <w:abstractNum w:abstractNumId="19" w15:restartNumberingAfterBreak="0">
     <w:nsid w:val="561B1A5E"/>
     <w:multiLevelType w:val="hybridMultilevel"/>
     <w:tmpl w:val="4C4A3D08"/>
@@ -14971,7 +15725,7 @@
       </w:rPr>
     </w:lvl>
   </w:abstractNum>
-  <w:abstractNum w:abstractNumId="20">
+  <w:abstractNum w:abstractNumId="20" w15:restartNumberingAfterBreak="0">
     <w:nsid w:val="57A92E0D"/>
     <w:multiLevelType w:val="hybridMultilevel"/>
     <w:tmpl w:val="BBA8A978"/>
@@ -15084,7 +15838,7 @@
       </w:rPr>
     </w:lvl>
   </w:abstractNum>
-  <w:abstractNum w:abstractNumId="21">
+  <w:abstractNum w:abstractNumId="21" w15:restartNumberingAfterBreak="0">
     <w:nsid w:val="61CF157D"/>
     <w:multiLevelType w:val="hybridMultilevel"/>
     <w:tmpl w:val="01E86CF4"/>
@@ -15197,7 +15951,7 @@
       </w:rPr>
     </w:lvl>
   </w:abstractNum>
-  <w:abstractNum w:abstractNumId="22">
+  <w:abstractNum w:abstractNumId="22" w15:restartNumberingAfterBreak="0">
     <w:nsid w:val="6B4A53E2"/>
     <w:multiLevelType w:val="hybridMultilevel"/>
     <w:tmpl w:val="06565890"/>
@@ -15310,7 +16064,7 @@
       </w:rPr>
     </w:lvl>
   </w:abstractNum>
-  <w:abstractNum w:abstractNumId="23">
+  <w:abstractNum w:abstractNumId="23" w15:restartNumberingAfterBreak="0">
     <w:nsid w:val="6D69112E"/>
     <w:multiLevelType w:val="hybridMultilevel"/>
     <w:tmpl w:val="8EF854AE"/>
@@ -15423,7 +16177,7 @@
       </w:rPr>
     </w:lvl>
   </w:abstractNum>
-  <w:abstractNum w:abstractNumId="24">
+  <w:abstractNum w:abstractNumId="24" w15:restartNumberingAfterBreak="0">
     <w:nsid w:val="6FD91498"/>
     <w:multiLevelType w:val="hybridMultilevel"/>
     <w:tmpl w:val="E578CC80"/>
@@ -15536,7 +16290,7 @@
       </w:rPr>
     </w:lvl>
   </w:abstractNum>
-  <w:abstractNum w:abstractNumId="25">
+  <w:abstractNum w:abstractNumId="25" w15:restartNumberingAfterBreak="0">
     <w:nsid w:val="744543CC"/>
     <w:multiLevelType w:val="hybridMultilevel"/>
     <w:tmpl w:val="64CC5540"/>
@@ -15649,7 +16403,7 @@
       </w:rPr>
     </w:lvl>
   </w:abstractNum>
-  <w:abstractNum w:abstractNumId="26">
+  <w:abstractNum w:abstractNumId="26" w15:restartNumberingAfterBreak="0">
     <w:nsid w:val="78CC0081"/>
     <w:multiLevelType w:val="hybridMultilevel"/>
     <w:tmpl w:val="F9F01B78"/>
@@ -16783,9 +17537,7 @@
         <w:insideV w:val="single" w:sz="4" w:space="0" w:color="003366"/>
       </w:tblBorders>
       <w:tblCellMar>
-        <w:top w:w="0" w:type="dxa"/>
         <w:left w:w="57" w:type="dxa"/>
-        <w:bottom w:w="0" w:type="dxa"/>
         <w:right w:w="57" w:type="dxa"/>
       </w:tblCellMar>
     </w:tblPr>

</xml_diff>